<commit_message>
Many features added, beginning work on questions
</commit_message>
<xml_diff>
--- a/RunSignUpReg/InstallationInstructions.docx
+++ b/RunSignUpReg/InstallationInstructions.docx
@@ -11,12 +11,21 @@
           <w:szCs w:val="72"/>
         </w:rPr>
       </w:pPr>
+      <w:proofErr w:type="spellStart"/>
       <w:r>
         <w:rPr>
           <w:sz w:val="72"/>
           <w:szCs w:val="72"/>
         </w:rPr>
-        <w:t>RunSignUp Mobile</w:t>
+        <w:t>RunSignUp</w:t>
+      </w:r>
+      <w:proofErr w:type="spellEnd"/>
+      <w:r>
+        <w:rPr>
+          <w:sz w:val="72"/>
+          <w:szCs w:val="72"/>
+        </w:rPr>
+        <w:t xml:space="preserve"> Mobile</w:t>
       </w:r>
     </w:p>
     <w:p>
@@ -33,7 +42,16 @@
           <w:sz w:val="28"/>
           <w:szCs w:val="28"/>
         </w:rPr>
-        <w:t>User Instructions</w:t>
+        <w:t>U</w:t>
+      </w:r>
+      <w:bookmarkStart w:id="0" w:name="_GoBack"/>
+      <w:bookmarkEnd w:id="0"/>
+      <w:r>
+        <w:rPr>
+          <w:sz w:val="28"/>
+          <w:szCs w:val="28"/>
+        </w:rPr>
+        <w:t>ser Instructions</w:t>
       </w:r>
     </w:p>
     <w:p>
@@ -45,8 +63,6 @@
           <w:szCs w:val="28"/>
         </w:rPr>
       </w:pPr>
-      <w:bookmarkStart w:id="0" w:name="_GoBack"/>
-      <w:bookmarkEnd w:id="0"/>
     </w:p>
     <w:p>
       <w:pPr>
@@ -68,8 +84,13 @@
       <w:pPr>
         <w:contextualSpacing/>
       </w:pPr>
-      <w:r>
-        <w:t>RunSignUp Mobile is in beta, so the installation process is more complicated than simply downloading from the app store. To begin, retrieve your UDID number:</w:t>
+      <w:proofErr w:type="spellStart"/>
+      <w:r>
+        <w:t>RunSignUp</w:t>
+      </w:r>
+      <w:proofErr w:type="spellEnd"/>
+      <w:r>
+        <w:t xml:space="preserve"> Mobile is in beta, so the installation process is more complicated than simply downloading from the app store. To begin, retrieve your UDID number:</w:t>
       </w:r>
     </w:p>
     <w:p>
@@ -89,9 +110,11 @@
       <w:pPr>
         <w:contextualSpacing/>
       </w:pPr>
+      <w:proofErr w:type="gramStart"/>
       <w:r>
         <w:t>• Click on your device in the upper right to view its information.</w:t>
       </w:r>
+      <w:proofErr w:type="gramEnd"/>
     </w:p>
     <w:p>
       <w:pPr>
@@ -121,11 +144,133 @@
       <w:pPr>
         <w:contextualSpacing/>
       </w:pPr>
-    </w:p>
-    <w:p>
-      <w:pPr>
-        <w:contextualSpacing/>
-      </w:pPr>
+      <w:r>
+        <w:t xml:space="preserve">• Email this identifier to </w:t>
+      </w:r>
+      <w:hyperlink r:id="rId5" w:history="1">
+        <w:r>
+          <w:rPr>
+            <w:rStyle w:val="Hyperlink"/>
+          </w:rPr>
+          <w:t>billy_connolly@comcast.net</w:t>
+        </w:r>
+      </w:hyperlink>
+      <w:r>
+        <w:t>, along with your name and the type of device (iPhone 3GS, 4, 4S, 5</w:t>
+      </w:r>
+      <w:proofErr w:type="gramStart"/>
+      <w:r>
+        <w:t>,  iPod</w:t>
+      </w:r>
+      <w:proofErr w:type="gramEnd"/>
+      <w:r>
+        <w:t xml:space="preserve"> Touch 5</w:t>
+      </w:r>
+      <w:r>
+        <w:rPr>
+          <w:vertAlign w:val="superscript"/>
+        </w:rPr>
+        <w:t>th</w:t>
+      </w:r>
+      <w:r>
+        <w:t xml:space="preserve"> Generation etc.)</w:t>
+      </w:r>
+    </w:p>
+    <w:p>
+      <w:pPr>
+        <w:contextualSpacing/>
+      </w:pPr>
+    </w:p>
+    <w:p>
+      <w:pPr>
+        <w:contextualSpacing/>
+      </w:pPr>
+      <w:r>
+        <w:t xml:space="preserve">Upon receiving the reply email, plug your phone into your computer and open iTunes. Drag </w:t>
+      </w:r>
+      <w:proofErr w:type="gramStart"/>
+      <w:r>
+        <w:t>the .</w:t>
+      </w:r>
+      <w:proofErr w:type="spellStart"/>
+      <w:r>
+        <w:t>mobileprovision</w:t>
+      </w:r>
+      <w:proofErr w:type="spellEnd"/>
+      <w:proofErr w:type="gramEnd"/>
+      <w:r>
+        <w:t xml:space="preserve"> file onto the iTunes icon, and then drag the .</w:t>
+      </w:r>
+      <w:proofErr w:type="spellStart"/>
+      <w:r>
+        <w:t>ipa</w:t>
+      </w:r>
+      <w:proofErr w:type="spellEnd"/>
+      <w:r>
+        <w:t xml:space="preserve"> file onto the iTunes icon. Click on the sync button and you should be ready to test!</w:t>
+      </w:r>
+    </w:p>
+    <w:p>
+      <w:pPr>
+        <w:contextualSpacing/>
+      </w:pPr>
+    </w:p>
+    <w:p>
+      <w:pPr>
+        <w:contextualSpacing/>
+      </w:pPr>
+      <w:r>
+        <w:t xml:space="preserve">Please keep in mind that </w:t>
+      </w:r>
+      <w:proofErr w:type="spellStart"/>
+      <w:r>
+        <w:t>RunSignUp</w:t>
+      </w:r>
+      <w:proofErr w:type="spellEnd"/>
+      <w:r>
+        <w:t xml:space="preserve"> Mobile is currently in beta. All feedback is appreciated, and you can get in touch with us via email (</w:t>
+      </w:r>
+      <w:hyperlink r:id="rId6" w:history="1">
+        <w:r>
+          <w:rPr>
+            <w:rStyle w:val="Hyperlink"/>
+          </w:rPr>
+          <w:t>billy_connolly@comcast.net</w:t>
+        </w:r>
+      </w:hyperlink>
+      <w:r>
+        <w:t xml:space="preserve">, </w:t>
+      </w:r>
+      <w:hyperlink r:id="rId7" w:history="1">
+        <w:r>
+          <w:rPr>
+            <w:rStyle w:val="Hyperlink"/>
+          </w:rPr>
+          <w:t>bob.bickel@comcast.net</w:t>
+        </w:r>
+      </w:hyperlink>
+      <w:r>
+        <w:t xml:space="preserve">, </w:t>
+      </w:r>
+      <w:hyperlink r:id="rId8" w:history="1">
+        <w:r>
+          <w:rPr>
+            <w:rStyle w:val="Hyperlink"/>
+          </w:rPr>
+          <w:t>info@runsignup.com</w:t>
+        </w:r>
+      </w:hyperlink>
+      <w:r>
+        <w:t xml:space="preserve">), or by tapping “Report Bug” in the lower right hand corner of the main menu of </w:t>
+      </w:r>
+      <w:proofErr w:type="spellStart"/>
+      <w:r>
+        <w:t>RunSignUp</w:t>
+      </w:r>
+      <w:proofErr w:type="spellEnd"/>
+      <w:r>
+        <w:t xml:space="preserve"> Mobile.</w:t>
+      </w:r>
     </w:p>
     <w:sectPr>
       <w:pgSz w:w="12240" w:h="15840"/>
@@ -324,6 +469,17 @@
     <w:semiHidden/>
     <w:unhideWhenUsed/>
   </w:style>
+  <w:style w:type="character" w:styleId="Hyperlink">
+    <w:name w:val="Hyperlink"/>
+    <w:basedOn w:val="DefaultParagraphFont"/>
+    <w:uiPriority w:val="99"/>
+    <w:unhideWhenUsed/>
+    <w:rsid w:val="00051E2E"/>
+    <w:rPr>
+      <w:color w:val="0000FF" w:themeColor="hyperlink"/>
+      <w:u w:val="single"/>
+    </w:rPr>
+  </w:style>
 </w:styles>
 </file>
 
@@ -514,6 +670,17 @@
     <w:uiPriority w:val="99"/>
     <w:semiHidden/>
     <w:unhideWhenUsed/>
+  </w:style>
+  <w:style w:type="character" w:styleId="Hyperlink">
+    <w:name w:val="Hyperlink"/>
+    <w:basedOn w:val="DefaultParagraphFont"/>
+    <w:uiPriority w:val="99"/>
+    <w:unhideWhenUsed/>
+    <w:rsid w:val="00051E2E"/>
+    <w:rPr>
+      <w:color w:val="0000FF" w:themeColor="hyperlink"/>
+      <w:u w:val="single"/>
+    </w:rPr>
   </w:style>
 </w:styles>
 </file>

</xml_diff>